<commit_message>
Add - new CVs
</commit_message>
<xml_diff>
--- a/cv/en.docx
+++ b/cv/en.docx
@@ -227,16 +227,7 @@
                 <w:sz w:val="24"/>
                 <w:szCs w:val="24"/>
               </w:rPr>
-              <w:t xml:space="preserve">Residency: </w:t>
-            </w:r>
-            <w:r>
-              <w:rPr>
-                <w:rFonts w:eastAsia="Ubuntu" w:cs="Ubuntu" w:ascii="Ubuntu" w:hAnsi="Ubuntu"/>
-                <w:b/>
-                <w:sz w:val="24"/>
-                <w:szCs w:val="24"/>
-              </w:rPr>
-              <w:t>Germany</w:t>
+              <w:t>Residency: Germany</w:t>
             </w:r>
           </w:p>
         </w:tc>
@@ -259,7 +250,6 @@
               <w:keepNext w:val="false"/>
               <w:keepLines w:val="false"/>
               <w:widowControl w:val="false"/>
-              <w:pBdr/>
               <w:shd w:val="clear" w:fill="auto"/>
               <w:spacing w:lineRule="auto" w:line="240" w:before="0" w:after="0"/>
               <w:ind w:left="0" w:right="0" w:hanging="0"/>
@@ -293,15 +283,10 @@
               <w:keepNext w:val="false"/>
               <w:keepLines w:val="false"/>
               <w:widowControl w:val="false"/>
-              <w:pBdr/>
               <w:shd w:val="clear" w:fill="auto"/>
               <w:spacing w:lineRule="auto" w:line="240" w:before="0" w:after="0"/>
               <w:ind w:left="0" w:right="0" w:hanging="0"/>
-              <w:rPr>
-                <w:rFonts w:ascii="Ubuntu" w:hAnsi="Ubuntu" w:eastAsia="Ubuntu" w:cs="Ubuntu"/>
-                <w:sz w:val="24"/>
-                <w:szCs w:val="24"/>
-              </w:rPr>
+              <w:rPr/>
             </w:pPr>
             <w:r>
               <w:rPr>
@@ -309,7 +294,15 @@
                 <w:sz w:val="24"/>
                 <w:szCs w:val="24"/>
               </w:rPr>
-              <w:t>Phone: +4915214613983</w:t>
+              <w:t>Phone: +</w:t>
+            </w:r>
+            <w:r>
+              <w:rPr>
+                <w:rFonts w:eastAsia="Ubuntu" w:cs="Ubuntu" w:ascii="Ubuntu" w:hAnsi="Ubuntu"/>
+                <w:sz w:val="24"/>
+                <w:szCs w:val="24"/>
+              </w:rPr>
+              <w:t>4915737928668</w:t>
             </w:r>
           </w:p>
           <w:p>
@@ -318,7 +311,6 @@
               <w:keepNext w:val="false"/>
               <w:keepLines w:val="false"/>
               <w:widowControl w:val="false"/>
-              <w:pBdr/>
               <w:shd w:val="clear" w:fill="auto"/>
               <w:spacing w:lineRule="auto" w:line="240" w:before="0" w:after="0"/>
               <w:ind w:left="0" w:right="0" w:hanging="0"/>
@@ -352,7 +344,6 @@
               <w:keepNext w:val="false"/>
               <w:keepLines w:val="false"/>
               <w:widowControl w:val="false"/>
-              <w:pBdr/>
               <w:shd w:val="clear" w:fill="auto"/>
               <w:spacing w:lineRule="auto" w:line="240" w:before="0" w:after="0"/>
               <w:ind w:left="0" w:right="0" w:hanging="0"/>
@@ -452,6 +443,14 @@
           <w:sz w:val="24"/>
           <w:szCs w:val="24"/>
         </w:rPr>
+        <w:t xml:space="preserve">University - </w:t>
+      </w:r>
+      <w:r>
+        <w:rPr>
+          <w:rFonts w:eastAsia="Ubuntu" w:cs="Ubuntu" w:ascii="Ubuntu" w:hAnsi="Ubuntu"/>
+          <w:sz w:val="24"/>
+          <w:szCs w:val="24"/>
+        </w:rPr>
         <w:t>Software Engineering - Universidad Catolica de Santiago del Estero, Argentina. - Diciembre 2010</w:t>
       </w:r>
     </w:p>
@@ -546,6 +545,28 @@
     <w:p>
       <w:pPr>
         <w:pStyle w:val="Normal"/>
+        <w:rPr/>
+      </w:pPr>
+      <w:r>
+        <w:rPr>
+          <w:rFonts w:eastAsia="Ubuntu" w:cs="Ubuntu" w:ascii="Ubuntu" w:hAnsi="Ubuntu"/>
+          <w:sz w:val="24"/>
+          <w:szCs w:val="24"/>
+        </w:rPr>
+        <w:t xml:space="preserve">Spanish (native), English (fluid), </w:t>
+      </w:r>
+      <w:r>
+        <w:rPr>
+          <w:rFonts w:eastAsia="Ubuntu" w:cs="Ubuntu" w:ascii="Ubuntu" w:hAnsi="Ubuntu"/>
+          <w:sz w:val="24"/>
+          <w:szCs w:val="24"/>
+        </w:rPr>
+        <w:t>Deutsch (A1)</w:t>
+      </w:r>
+    </w:p>
+    <w:p>
+      <w:pPr>
+        <w:pStyle w:val="Normal"/>
         <w:rPr>
           <w:rFonts w:ascii="Ubuntu" w:hAnsi="Ubuntu" w:eastAsia="Ubuntu" w:cs="Ubuntu"/>
           <w:sz w:val="24"/>
@@ -558,34 +579,12 @@
           <w:sz w:val="24"/>
           <w:szCs w:val="24"/>
         </w:rPr>
-        <w:t>Spanish (native), English (fluid)</w:t>
-      </w:r>
-    </w:p>
-    <w:p>
-      <w:pPr>
-        <w:pStyle w:val="Normal"/>
-        <w:rPr>
-          <w:rFonts w:ascii="Ubuntu" w:hAnsi="Ubuntu" w:eastAsia="Ubuntu" w:cs="Ubuntu"/>
-          <w:sz w:val="24"/>
-          <w:szCs w:val="24"/>
-        </w:rPr>
-      </w:pPr>
-      <w:r>
-        <w:rPr>
-          <w:rFonts w:eastAsia="Ubuntu" w:cs="Ubuntu" w:ascii="Ubuntu" w:hAnsi="Ubuntu"/>
-          <w:sz w:val="24"/>
-          <w:szCs w:val="24"/>
-        </w:rPr>
-      </w:r>
-    </w:p>
-    <w:p>
-      <w:pPr>
-        <w:pStyle w:val="Normal"/>
-        <w:rPr>
-          <w:rFonts w:ascii="Ubuntu" w:hAnsi="Ubuntu" w:eastAsia="Ubuntu" w:cs="Ubuntu"/>
-          <w:sz w:val="24"/>
-          <w:szCs w:val="24"/>
-        </w:rPr>
+      </w:r>
+    </w:p>
+    <w:p>
+      <w:pPr>
+        <w:pStyle w:val="Normal"/>
+        <w:rPr/>
       </w:pPr>
       <w:r>
         <w:rPr>
@@ -595,493 +594,372 @@
           <w:szCs w:val="24"/>
           <w:u w:val="single"/>
         </w:rPr>
-        <w:t>Knowledges</w:t>
+        <w:t>Knowledge</w:t>
       </w:r>
     </w:p>
     <w:tbl>
       <w:tblPr>
-        <w:tblStyle w:val="Table2"/>
         <w:tblW w:w="9026" w:type="dxa"/>
         <w:jc w:val="left"/>
         <w:tblInd w:w="0" w:type="dxa"/>
         <w:tblBorders>
-          <w:top w:val="single" w:sz="8" w:space="0" w:color="FFFFFF"/>
-          <w:left w:val="single" w:sz="8" w:space="0" w:color="FFFFFF"/>
-          <w:bottom w:val="single" w:sz="8" w:space="0" w:color="FFFFFF"/>
-          <w:right w:val="single" w:sz="8" w:space="0" w:color="FFFFFF"/>
-          <w:insideH w:val="single" w:sz="8" w:space="0" w:color="FFFFFF"/>
-          <w:insideV w:val="single" w:sz="8" w:space="0" w:color="FFFFFF"/>
+          <w:top w:val="single" w:sz="2" w:space="0" w:color="000000"/>
+          <w:left w:val="single" w:sz="2" w:space="0" w:color="000000"/>
+          <w:bottom w:val="single" w:sz="2" w:space="0" w:color="000000"/>
+          <w:insideH w:val="single" w:sz="2" w:space="0" w:color="000000"/>
         </w:tblBorders>
         <w:tblCellMar>
-          <w:top w:w="100" w:type="dxa"/>
-          <w:left w:w="90" w:type="dxa"/>
-          <w:bottom w:w="100" w:type="dxa"/>
-          <w:right w:w="100" w:type="dxa"/>
+          <w:top w:w="55" w:type="dxa"/>
+          <w:left w:w="54" w:type="dxa"/>
+          <w:bottom w:w="55" w:type="dxa"/>
+          <w:right w:w="55" w:type="dxa"/>
         </w:tblCellMar>
-        <w:tblLook w:val="0600"/>
       </w:tblPr>
       <w:tblGrid>
-        <w:gridCol w:w="3008"/>
-        <w:gridCol w:w="3009"/>
-        <w:gridCol w:w="3009"/>
+        <w:gridCol w:w="1440"/>
+        <w:gridCol w:w="7586"/>
       </w:tblGrid>
       <w:tr>
         <w:trPr/>
         <w:tc>
           <w:tcPr>
-            <w:tcW w:w="3008" w:type="dxa"/>
+            <w:tcW w:w="1440" w:type="dxa"/>
             <w:tcBorders>
-              <w:top w:val="single" w:sz="8" w:space="0" w:color="FFFFFF"/>
-              <w:left w:val="single" w:sz="8" w:space="0" w:color="FFFFFF"/>
-              <w:bottom w:val="single" w:sz="8" w:space="0" w:color="FFFFFF"/>
-              <w:right w:val="single" w:sz="8" w:space="0" w:color="FFFFFF"/>
-              <w:insideH w:val="single" w:sz="8" w:space="0" w:color="FFFFFF"/>
-              <w:insideV w:val="single" w:sz="8" w:space="0" w:color="FFFFFF"/>
+              <w:top w:val="single" w:sz="2" w:space="0" w:color="000000"/>
+              <w:left w:val="single" w:sz="2" w:space="0" w:color="000000"/>
+              <w:bottom w:val="single" w:sz="2" w:space="0" w:color="000000"/>
+              <w:insideH w:val="single" w:sz="2" w:space="0" w:color="000000"/>
             </w:tcBorders>
             <w:shd w:fill="auto" w:val="clear"/>
           </w:tcPr>
           <w:p>
             <w:pPr>
-              <w:pStyle w:val="Normal"/>
-              <w:keepNext w:val="false"/>
-              <w:keepLines w:val="false"/>
-              <w:widowControl w:val="false"/>
-              <w:pBdr/>
-              <w:shd w:val="clear" w:fill="auto"/>
-              <w:spacing w:lineRule="auto" w:line="240" w:before="0" w:after="0"/>
-              <w:ind w:left="0" w:right="0" w:hanging="0"/>
-              <w:jc w:val="left"/>
-              <w:rPr>
-                <w:rFonts w:ascii="Ubuntu" w:hAnsi="Ubuntu" w:eastAsia="Ubuntu" w:cs="Ubuntu"/>
-                <w:sz w:val="24"/>
-                <w:szCs w:val="24"/>
-              </w:rPr>
+              <w:pStyle w:val="TableContents"/>
+              <w:rPr/>
             </w:pPr>
             <w:r>
-              <w:rPr>
-                <w:rFonts w:eastAsia="Ubuntu" w:cs="Ubuntu" w:ascii="Ubuntu" w:hAnsi="Ubuntu"/>
-                <w:sz w:val="24"/>
-                <w:szCs w:val="24"/>
-              </w:rPr>
-              <w:t>PHP (5 y 7)</w:t>
-            </w:r>
-          </w:p>
-          <w:p>
-            <w:pPr>
-              <w:pStyle w:val="Normal"/>
-              <w:keepNext w:val="false"/>
-              <w:keepLines w:val="false"/>
-              <w:widowControl w:val="false"/>
-              <w:pBdr/>
-              <w:shd w:val="clear" w:fill="auto"/>
-              <w:spacing w:lineRule="auto" w:line="240" w:before="0" w:after="0"/>
-              <w:ind w:left="0" w:right="0" w:hanging="0"/>
-              <w:jc w:val="left"/>
-              <w:rPr>
-                <w:rFonts w:ascii="Ubuntu" w:hAnsi="Ubuntu" w:eastAsia="Ubuntu" w:cs="Ubuntu"/>
-                <w:sz w:val="24"/>
-                <w:szCs w:val="24"/>
-              </w:rPr>
-            </w:pPr>
-            <w:r>
-              <w:rPr>
-                <w:rFonts w:eastAsia="Ubuntu" w:cs="Ubuntu" w:ascii="Ubuntu" w:hAnsi="Ubuntu"/>
-                <w:sz w:val="24"/>
-                <w:szCs w:val="24"/>
-              </w:rPr>
-              <w:t>PHPUnit</w:t>
-            </w:r>
-          </w:p>
-          <w:p>
-            <w:pPr>
-              <w:pStyle w:val="Normal"/>
-              <w:keepNext w:val="false"/>
-              <w:keepLines w:val="false"/>
-              <w:widowControl w:val="false"/>
-              <w:pBdr/>
-              <w:shd w:val="clear" w:fill="auto"/>
-              <w:spacing w:lineRule="auto" w:line="240" w:before="0" w:after="0"/>
-              <w:ind w:left="0" w:right="0" w:hanging="0"/>
-              <w:jc w:val="left"/>
-              <w:rPr>
-                <w:rFonts w:ascii="Ubuntu" w:hAnsi="Ubuntu" w:eastAsia="Ubuntu" w:cs="Ubuntu"/>
-                <w:sz w:val="24"/>
-                <w:szCs w:val="24"/>
-              </w:rPr>
-            </w:pPr>
-            <w:r>
-              <w:rPr>
-                <w:rFonts w:eastAsia="Ubuntu" w:cs="Ubuntu" w:ascii="Ubuntu" w:hAnsi="Ubuntu"/>
-                <w:sz w:val="24"/>
-                <w:szCs w:val="24"/>
-              </w:rPr>
-              <w:t>Behat</w:t>
-            </w:r>
-          </w:p>
-          <w:p>
-            <w:pPr>
-              <w:pStyle w:val="Normal"/>
-              <w:keepNext w:val="false"/>
-              <w:keepLines w:val="false"/>
-              <w:widowControl w:val="false"/>
-              <w:pBdr/>
-              <w:shd w:val="clear" w:fill="auto"/>
-              <w:spacing w:lineRule="auto" w:line="240" w:before="0" w:after="0"/>
-              <w:ind w:left="0" w:right="0" w:hanging="0"/>
-              <w:jc w:val="left"/>
-              <w:rPr>
-                <w:rFonts w:ascii="Ubuntu" w:hAnsi="Ubuntu" w:eastAsia="Ubuntu" w:cs="Ubuntu"/>
-                <w:sz w:val="24"/>
-                <w:szCs w:val="24"/>
-              </w:rPr>
-            </w:pPr>
-            <w:r>
-              <w:rPr>
-                <w:rFonts w:eastAsia="Ubuntu" w:cs="Ubuntu" w:ascii="Ubuntu" w:hAnsi="Ubuntu"/>
-                <w:sz w:val="24"/>
-                <w:szCs w:val="24"/>
-              </w:rPr>
-              <w:t>Composer</w:t>
-            </w:r>
-          </w:p>
-          <w:p>
-            <w:pPr>
-              <w:pStyle w:val="Normal"/>
-              <w:keepNext w:val="false"/>
-              <w:keepLines w:val="false"/>
-              <w:widowControl w:val="false"/>
-              <w:pBdr/>
-              <w:shd w:val="clear" w:fill="auto"/>
-              <w:spacing w:lineRule="auto" w:line="240" w:before="0" w:after="0"/>
-              <w:ind w:left="0" w:right="0" w:hanging="0"/>
-              <w:jc w:val="left"/>
-              <w:rPr>
-                <w:rFonts w:ascii="Ubuntu" w:hAnsi="Ubuntu" w:eastAsia="Ubuntu" w:cs="Ubuntu"/>
-                <w:sz w:val="24"/>
-                <w:szCs w:val="24"/>
-              </w:rPr>
-            </w:pPr>
-            <w:r>
-              <w:rPr>
-                <w:rFonts w:eastAsia="Ubuntu" w:cs="Ubuntu" w:ascii="Ubuntu" w:hAnsi="Ubuntu"/>
-                <w:sz w:val="24"/>
-                <w:szCs w:val="24"/>
-              </w:rPr>
-              <w:t>Laravel Framework</w:t>
+              <w:rPr/>
+              <w:t>PHP</w:t>
             </w:r>
           </w:p>
         </w:tc>
         <w:tc>
           <w:tcPr>
-            <w:tcW w:w="3009" w:type="dxa"/>
+            <w:tcW w:w="7586" w:type="dxa"/>
             <w:tcBorders>
-              <w:top w:val="single" w:sz="8" w:space="0" w:color="FFFFFF"/>
-              <w:left w:val="single" w:sz="8" w:space="0" w:color="FFFFFF"/>
-              <w:bottom w:val="single" w:sz="8" w:space="0" w:color="FFFFFF"/>
-              <w:right w:val="single" w:sz="8" w:space="0" w:color="FFFFFF"/>
-              <w:insideH w:val="single" w:sz="8" w:space="0" w:color="FFFFFF"/>
-              <w:insideV w:val="single" w:sz="8" w:space="0" w:color="FFFFFF"/>
+              <w:top w:val="single" w:sz="2" w:space="0" w:color="000000"/>
+              <w:left w:val="single" w:sz="2" w:space="0" w:color="000000"/>
+              <w:bottom w:val="single" w:sz="2" w:space="0" w:color="000000"/>
+              <w:right w:val="single" w:sz="2" w:space="0" w:color="000000"/>
+              <w:insideH w:val="single" w:sz="2" w:space="0" w:color="000000"/>
+              <w:insideV w:val="single" w:sz="2" w:space="0" w:color="000000"/>
             </w:tcBorders>
             <w:shd w:fill="auto" w:val="clear"/>
           </w:tcPr>
           <w:p>
             <w:pPr>
-              <w:pStyle w:val="Normal"/>
-              <w:keepNext w:val="false"/>
-              <w:keepLines w:val="false"/>
-              <w:widowControl w:val="false"/>
-              <w:pBdr/>
-              <w:shd w:val="clear" w:fill="auto"/>
-              <w:spacing w:lineRule="auto" w:line="240" w:before="0" w:after="0"/>
-              <w:ind w:left="0" w:right="0" w:hanging="0"/>
-              <w:jc w:val="left"/>
-              <w:rPr>
-                <w:rFonts w:ascii="Ubuntu" w:hAnsi="Ubuntu" w:eastAsia="Ubuntu" w:cs="Ubuntu"/>
-                <w:sz w:val="24"/>
-                <w:szCs w:val="24"/>
-              </w:rPr>
+              <w:pStyle w:val="TableContents"/>
+              <w:rPr/>
             </w:pPr>
             <w:r>
-              <w:rPr>
-                <w:rFonts w:eastAsia="Ubuntu" w:cs="Ubuntu" w:ascii="Ubuntu" w:hAnsi="Ubuntu"/>
-                <w:sz w:val="24"/>
-                <w:szCs w:val="24"/>
-              </w:rPr>
-              <w:t>HTML</w:t>
-            </w:r>
-          </w:p>
-          <w:p>
-            <w:pPr>
-              <w:pStyle w:val="Normal"/>
-              <w:keepNext w:val="false"/>
-              <w:keepLines w:val="false"/>
-              <w:widowControl w:val="false"/>
-              <w:pBdr/>
-              <w:shd w:val="clear" w:fill="auto"/>
-              <w:spacing w:lineRule="auto" w:line="240" w:before="0" w:after="0"/>
-              <w:ind w:left="0" w:right="0" w:hanging="0"/>
-              <w:jc w:val="left"/>
-              <w:rPr>
-                <w:rFonts w:ascii="Ubuntu" w:hAnsi="Ubuntu" w:eastAsia="Ubuntu" w:cs="Ubuntu"/>
-                <w:sz w:val="24"/>
-                <w:szCs w:val="24"/>
-              </w:rPr>
-            </w:pPr>
-            <w:r>
-              <w:rPr>
-                <w:rFonts w:eastAsia="Ubuntu" w:cs="Ubuntu" w:ascii="Ubuntu" w:hAnsi="Ubuntu"/>
-                <w:sz w:val="24"/>
-                <w:szCs w:val="24"/>
-              </w:rPr>
-              <w:t>CSS</w:t>
-            </w:r>
-          </w:p>
-          <w:p>
-            <w:pPr>
-              <w:pStyle w:val="Normal"/>
-              <w:keepNext w:val="false"/>
-              <w:keepLines w:val="false"/>
-              <w:widowControl w:val="false"/>
-              <w:pBdr/>
-              <w:shd w:val="clear" w:fill="auto"/>
-              <w:spacing w:lineRule="auto" w:line="240" w:before="0" w:after="0"/>
-              <w:ind w:left="0" w:right="0" w:hanging="0"/>
-              <w:jc w:val="left"/>
-              <w:rPr>
-                <w:rFonts w:ascii="Ubuntu" w:hAnsi="Ubuntu" w:eastAsia="Ubuntu" w:cs="Ubuntu"/>
-                <w:sz w:val="24"/>
-                <w:szCs w:val="24"/>
-              </w:rPr>
-            </w:pPr>
-            <w:r>
-              <w:rPr>
-                <w:rFonts w:eastAsia="Ubuntu" w:cs="Ubuntu" w:ascii="Ubuntu" w:hAnsi="Ubuntu"/>
-                <w:sz w:val="24"/>
-                <w:szCs w:val="24"/>
-              </w:rPr>
-              <w:t>Javascript</w:t>
-            </w:r>
-          </w:p>
-          <w:p>
-            <w:pPr>
-              <w:pStyle w:val="Normal"/>
-              <w:keepNext w:val="false"/>
-              <w:keepLines w:val="false"/>
-              <w:widowControl w:val="false"/>
-              <w:pBdr/>
-              <w:shd w:val="clear" w:fill="auto"/>
-              <w:spacing w:lineRule="auto" w:line="240" w:before="0" w:after="0"/>
-              <w:ind w:left="0" w:right="0" w:hanging="0"/>
-              <w:jc w:val="left"/>
-              <w:rPr>
-                <w:rFonts w:ascii="Ubuntu" w:hAnsi="Ubuntu" w:eastAsia="Ubuntu" w:cs="Ubuntu"/>
-                <w:sz w:val="24"/>
-                <w:szCs w:val="24"/>
-              </w:rPr>
-            </w:pPr>
-            <w:r>
-              <w:rPr>
-                <w:rFonts w:eastAsia="Ubuntu" w:cs="Ubuntu" w:ascii="Ubuntu" w:hAnsi="Ubuntu"/>
-                <w:sz w:val="24"/>
-                <w:szCs w:val="24"/>
-              </w:rPr>
-              <w:t>JQuery</w:t>
-            </w:r>
-          </w:p>
-          <w:p>
-            <w:pPr>
-              <w:pStyle w:val="Normal"/>
-              <w:keepNext w:val="false"/>
-              <w:keepLines w:val="false"/>
-              <w:widowControl w:val="false"/>
-              <w:pBdr/>
-              <w:shd w:val="clear" w:fill="auto"/>
-              <w:spacing w:lineRule="auto" w:line="240" w:before="0" w:after="0"/>
-              <w:ind w:left="0" w:right="0" w:hanging="0"/>
-              <w:jc w:val="left"/>
-              <w:rPr>
-                <w:rFonts w:ascii="Ubuntu" w:hAnsi="Ubuntu" w:eastAsia="Ubuntu" w:cs="Ubuntu"/>
-                <w:sz w:val="24"/>
-                <w:szCs w:val="24"/>
-              </w:rPr>
-            </w:pPr>
-            <w:r>
-              <w:rPr>
-                <w:rFonts w:eastAsia="Ubuntu" w:cs="Ubuntu" w:ascii="Ubuntu" w:hAnsi="Ubuntu"/>
-                <w:sz w:val="24"/>
-                <w:szCs w:val="24"/>
-              </w:rPr>
-              <w:t>VueJS</w:t>
-            </w:r>
-          </w:p>
-          <w:p>
-            <w:pPr>
-              <w:pStyle w:val="Normal"/>
-              <w:keepNext w:val="false"/>
-              <w:keepLines w:val="false"/>
-              <w:widowControl w:val="false"/>
-              <w:pBdr/>
-              <w:shd w:val="clear" w:fill="auto"/>
-              <w:spacing w:lineRule="auto" w:line="240" w:before="0" w:after="0"/>
-              <w:ind w:left="0" w:right="0" w:hanging="0"/>
-              <w:jc w:val="left"/>
-              <w:rPr>
-                <w:rFonts w:ascii="Ubuntu" w:hAnsi="Ubuntu" w:eastAsia="Ubuntu" w:cs="Ubuntu"/>
-                <w:sz w:val="24"/>
-                <w:szCs w:val="24"/>
-              </w:rPr>
-            </w:pPr>
-            <w:r>
-              <w:rPr>
-                <w:rFonts w:eastAsia="Ubuntu" w:cs="Ubuntu" w:ascii="Ubuntu" w:hAnsi="Ubuntu"/>
-                <w:sz w:val="24"/>
-                <w:szCs w:val="24"/>
-              </w:rPr>
-              <w:t>AngularJS (v1)</w:t>
-            </w:r>
-          </w:p>
-          <w:p>
-            <w:pPr>
-              <w:pStyle w:val="Normal"/>
-              <w:keepNext w:val="false"/>
-              <w:keepLines w:val="false"/>
-              <w:widowControl w:val="false"/>
-              <w:pBdr/>
-              <w:shd w:val="clear" w:fill="auto"/>
-              <w:spacing w:lineRule="auto" w:line="240" w:before="0" w:after="0"/>
-              <w:ind w:left="0" w:right="0" w:hanging="0"/>
-              <w:jc w:val="left"/>
-              <w:rPr>
-                <w:rFonts w:ascii="Ubuntu" w:hAnsi="Ubuntu" w:eastAsia="Ubuntu" w:cs="Ubuntu"/>
-                <w:sz w:val="24"/>
-                <w:szCs w:val="24"/>
-              </w:rPr>
-            </w:pPr>
-            <w:r>
-              <w:rPr>
-                <w:rFonts w:eastAsia="Ubuntu" w:cs="Ubuntu" w:ascii="Ubuntu" w:hAnsi="Ubuntu"/>
-                <w:sz w:val="24"/>
-                <w:szCs w:val="24"/>
-              </w:rPr>
-              <w:t>Webpack</w:t>
+              <w:rPr/>
+              <w:t>PHP, PHPUnit, Behat, Laravel</w:t>
             </w:r>
           </w:p>
         </w:tc>
+      </w:tr>
+      <w:tr>
+        <w:trPr/>
         <w:tc>
           <w:tcPr>
-            <w:tcW w:w="3009" w:type="dxa"/>
+            <w:tcW w:w="1440" w:type="dxa"/>
             <w:tcBorders>
-              <w:top w:val="single" w:sz="8" w:space="0" w:color="FFFFFF"/>
-              <w:left w:val="single" w:sz="8" w:space="0" w:color="FFFFFF"/>
-              <w:bottom w:val="single" w:sz="8" w:space="0" w:color="FFFFFF"/>
-              <w:right w:val="single" w:sz="8" w:space="0" w:color="FFFFFF"/>
-              <w:insideH w:val="single" w:sz="8" w:space="0" w:color="FFFFFF"/>
-              <w:insideV w:val="single" w:sz="8" w:space="0" w:color="FFFFFF"/>
+              <w:left w:val="single" w:sz="2" w:space="0" w:color="000000"/>
+              <w:bottom w:val="single" w:sz="2" w:space="0" w:color="000000"/>
+              <w:insideH w:val="single" w:sz="2" w:space="0" w:color="000000"/>
             </w:tcBorders>
             <w:shd w:fill="auto" w:val="clear"/>
           </w:tcPr>
           <w:p>
             <w:pPr>
-              <w:pStyle w:val="Normal"/>
-              <w:keepNext w:val="false"/>
-              <w:keepLines w:val="false"/>
-              <w:widowControl w:val="false"/>
-              <w:pBdr/>
-              <w:shd w:val="clear" w:fill="auto"/>
-              <w:spacing w:lineRule="auto" w:line="240" w:before="0" w:after="0"/>
-              <w:ind w:left="0" w:right="0" w:hanging="0"/>
-              <w:jc w:val="left"/>
-              <w:rPr>
-                <w:rFonts w:ascii="Ubuntu" w:hAnsi="Ubuntu" w:eastAsia="Ubuntu" w:cs="Ubuntu"/>
-                <w:sz w:val="24"/>
-                <w:szCs w:val="24"/>
-              </w:rPr>
+              <w:pStyle w:val="TableContents"/>
+              <w:rPr/>
             </w:pPr>
             <w:r>
-              <w:rPr>
-                <w:rFonts w:eastAsia="Ubuntu" w:cs="Ubuntu" w:ascii="Ubuntu" w:hAnsi="Ubuntu"/>
-                <w:sz w:val="24"/>
-                <w:szCs w:val="24"/>
-              </w:rPr>
-              <w:t>Linux</w:t>
+              <w:rPr/>
+              <w:t>NodeJS</w:t>
+            </w:r>
+          </w:p>
+        </w:tc>
+        <w:tc>
+          <w:tcPr>
+            <w:tcW w:w="7586" w:type="dxa"/>
+            <w:tcBorders>
+              <w:left w:val="single" w:sz="2" w:space="0" w:color="000000"/>
+              <w:bottom w:val="single" w:sz="2" w:space="0" w:color="000000"/>
+              <w:right w:val="single" w:sz="2" w:space="0" w:color="000000"/>
+              <w:insideH w:val="single" w:sz="2" w:space="0" w:color="000000"/>
+              <w:insideV w:val="single" w:sz="2" w:space="0" w:color="000000"/>
+            </w:tcBorders>
+            <w:shd w:fill="auto" w:val="clear"/>
+          </w:tcPr>
+          <w:p>
+            <w:pPr>
+              <w:pStyle w:val="TableContents"/>
+              <w:rPr/>
+            </w:pPr>
+            <w:r>
+              <w:rPr/>
+              <w:t>NodeJS, handlebars</w:t>
+            </w:r>
+          </w:p>
+        </w:tc>
+      </w:tr>
+      <w:tr>
+        <w:trPr/>
+        <w:tc>
+          <w:tcPr>
+            <w:tcW w:w="1440" w:type="dxa"/>
+            <w:tcBorders>
+              <w:left w:val="single" w:sz="2" w:space="0" w:color="000000"/>
+              <w:bottom w:val="single" w:sz="2" w:space="0" w:color="000000"/>
+              <w:insideH w:val="single" w:sz="2" w:space="0" w:color="000000"/>
+            </w:tcBorders>
+            <w:shd w:fill="auto" w:val="clear"/>
+          </w:tcPr>
+          <w:p>
+            <w:pPr>
+              <w:pStyle w:val="TableContents"/>
+              <w:rPr/>
+            </w:pPr>
+            <w:r>
+              <w:rPr/>
+              <w:t>Web</w:t>
+            </w:r>
+          </w:p>
+        </w:tc>
+        <w:tc>
+          <w:tcPr>
+            <w:tcW w:w="7586" w:type="dxa"/>
+            <w:tcBorders>
+              <w:left w:val="single" w:sz="2" w:space="0" w:color="000000"/>
+              <w:bottom w:val="single" w:sz="2" w:space="0" w:color="000000"/>
+              <w:right w:val="single" w:sz="2" w:space="0" w:color="000000"/>
+              <w:insideH w:val="single" w:sz="2" w:space="0" w:color="000000"/>
+              <w:insideV w:val="single" w:sz="2" w:space="0" w:color="000000"/>
+            </w:tcBorders>
+            <w:shd w:fill="auto" w:val="clear"/>
+          </w:tcPr>
+          <w:p>
+            <w:pPr>
+              <w:pStyle w:val="TableContents"/>
+              <w:rPr/>
+            </w:pPr>
+            <w:r>
+              <w:rPr/>
+              <w:t>HTML, CSS, Javascript, Jquery, VueJS, AngularJS (v1), Webpack, Gulp</w:t>
+            </w:r>
+          </w:p>
+        </w:tc>
+      </w:tr>
+      <w:tr>
+        <w:trPr/>
+        <w:tc>
+          <w:tcPr>
+            <w:tcW w:w="1440" w:type="dxa"/>
+            <w:tcBorders>
+              <w:left w:val="single" w:sz="2" w:space="0" w:color="000000"/>
+              <w:bottom w:val="single" w:sz="2" w:space="0" w:color="000000"/>
+              <w:insideH w:val="single" w:sz="2" w:space="0" w:color="000000"/>
+            </w:tcBorders>
+            <w:shd w:fill="auto" w:val="clear"/>
+          </w:tcPr>
+          <w:p>
+            <w:pPr>
+              <w:pStyle w:val="TableContents"/>
+              <w:rPr/>
+            </w:pPr>
+            <w:r>
+              <w:rPr/>
+              <w:t>Database</w:t>
+            </w:r>
+          </w:p>
+        </w:tc>
+        <w:tc>
+          <w:tcPr>
+            <w:tcW w:w="7586" w:type="dxa"/>
+            <w:tcBorders>
+              <w:left w:val="single" w:sz="2" w:space="0" w:color="000000"/>
+              <w:bottom w:val="single" w:sz="2" w:space="0" w:color="000000"/>
+              <w:right w:val="single" w:sz="2" w:space="0" w:color="000000"/>
+              <w:insideH w:val="single" w:sz="2" w:space="0" w:color="000000"/>
+              <w:insideV w:val="single" w:sz="2" w:space="0" w:color="000000"/>
+            </w:tcBorders>
+            <w:shd w:fill="auto" w:val="clear"/>
+          </w:tcPr>
+          <w:p>
+            <w:pPr>
+              <w:pStyle w:val="TableContents"/>
+              <w:rPr/>
+            </w:pPr>
+            <w:r>
+              <w:rPr/>
+              <w:t xml:space="preserve">MySQL, </w:t>
+            </w:r>
+            <w:r>
+              <w:rPr/>
+              <w:t>MongoDB, Firestore</w:t>
+            </w:r>
+          </w:p>
+        </w:tc>
+      </w:tr>
+      <w:tr>
+        <w:trPr/>
+        <w:tc>
+          <w:tcPr>
+            <w:tcW w:w="1440" w:type="dxa"/>
+            <w:tcBorders>
+              <w:left w:val="single" w:sz="2" w:space="0" w:color="000000"/>
+              <w:bottom w:val="single" w:sz="2" w:space="0" w:color="000000"/>
+              <w:insideH w:val="single" w:sz="2" w:space="0" w:color="000000"/>
+            </w:tcBorders>
+            <w:shd w:fill="auto" w:val="clear"/>
+          </w:tcPr>
+          <w:p>
+            <w:pPr>
+              <w:pStyle w:val="TableContents"/>
+              <w:rPr/>
+            </w:pPr>
+            <w:r>
+              <w:rPr/>
+              <w:t>Ops</w:t>
+            </w:r>
+          </w:p>
+        </w:tc>
+        <w:tc>
+          <w:tcPr>
+            <w:tcW w:w="7586" w:type="dxa"/>
+            <w:tcBorders>
+              <w:left w:val="single" w:sz="2" w:space="0" w:color="000000"/>
+              <w:bottom w:val="single" w:sz="2" w:space="0" w:color="000000"/>
+              <w:right w:val="single" w:sz="2" w:space="0" w:color="000000"/>
+              <w:insideH w:val="single" w:sz="2" w:space="0" w:color="000000"/>
+              <w:insideV w:val="single" w:sz="2" w:space="0" w:color="000000"/>
+            </w:tcBorders>
+            <w:shd w:fill="auto" w:val="clear"/>
+          </w:tcPr>
+          <w:p>
+            <w:pPr>
+              <w:pStyle w:val="TableContents"/>
+              <w:rPr/>
+            </w:pPr>
+            <w:r>
+              <w:rPr/>
+              <w:t>RabbitMQ, Kafka, Docker</w:t>
+            </w:r>
+          </w:p>
+        </w:tc>
+      </w:tr>
+      <w:tr>
+        <w:trPr/>
+        <w:tc>
+          <w:tcPr>
+            <w:tcW w:w="1440" w:type="dxa"/>
+            <w:tcBorders>
+              <w:left w:val="single" w:sz="2" w:space="0" w:color="000000"/>
+              <w:bottom w:val="single" w:sz="2" w:space="0" w:color="000000"/>
+              <w:insideH w:val="single" w:sz="2" w:space="0" w:color="000000"/>
+            </w:tcBorders>
+            <w:shd w:fill="auto" w:val="clear"/>
+          </w:tcPr>
+          <w:p>
+            <w:pPr>
+              <w:pStyle w:val="TableContents"/>
+              <w:rPr/>
+            </w:pPr>
+            <w:r>
+              <w:rPr/>
+              <w:t>Others</w:t>
+            </w:r>
+          </w:p>
+        </w:tc>
+        <w:tc>
+          <w:tcPr>
+            <w:tcW w:w="7586" w:type="dxa"/>
+            <w:tcBorders>
+              <w:left w:val="single" w:sz="2" w:space="0" w:color="000000"/>
+              <w:bottom w:val="single" w:sz="2" w:space="0" w:color="000000"/>
+              <w:right w:val="single" w:sz="2" w:space="0" w:color="000000"/>
+              <w:insideH w:val="single" w:sz="2" w:space="0" w:color="000000"/>
+              <w:insideV w:val="single" w:sz="2" w:space="0" w:color="000000"/>
+            </w:tcBorders>
+            <w:shd w:fill="auto" w:val="clear"/>
+          </w:tcPr>
+          <w:p>
+            <w:pPr>
+              <w:pStyle w:val="TableContents"/>
+              <w:rPr/>
+            </w:pPr>
+            <w:r>
+              <w:rPr/>
+              <w:t>Linux, Shell scriptting</w:t>
+            </w:r>
+          </w:p>
+        </w:tc>
+      </w:tr>
+      <w:tr>
+        <w:trPr/>
+        <w:tc>
+          <w:tcPr>
+            <w:tcW w:w="1440" w:type="dxa"/>
+            <w:tcBorders>
+              <w:left w:val="single" w:sz="2" w:space="0" w:color="000000"/>
+              <w:bottom w:val="single" w:sz="2" w:space="0" w:color="000000"/>
+              <w:insideH w:val="single" w:sz="2" w:space="0" w:color="000000"/>
+            </w:tcBorders>
+            <w:shd w:fill="auto" w:val="clear"/>
+          </w:tcPr>
+          <w:p>
+            <w:pPr>
+              <w:pStyle w:val="TableContents"/>
+              <w:rPr/>
+            </w:pPr>
+            <w:r>
+              <w:rPr/>
+              <w:t>Extra mention</w:t>
+            </w:r>
+          </w:p>
+        </w:tc>
+        <w:tc>
+          <w:tcPr>
+            <w:tcW w:w="7586" w:type="dxa"/>
+            <w:tcBorders>
+              <w:left w:val="single" w:sz="2" w:space="0" w:color="000000"/>
+              <w:bottom w:val="single" w:sz="2" w:space="0" w:color="000000"/>
+              <w:right w:val="single" w:sz="2" w:space="0" w:color="000000"/>
+              <w:insideH w:val="single" w:sz="2" w:space="0" w:color="000000"/>
+              <w:insideV w:val="single" w:sz="2" w:space="0" w:color="000000"/>
+            </w:tcBorders>
+            <w:shd w:fill="auto" w:val="clear"/>
+          </w:tcPr>
+          <w:p>
+            <w:pPr>
+              <w:pStyle w:val="TableContents"/>
+              <w:rPr/>
+            </w:pPr>
+            <w:r>
+              <w:rPr/>
+              <w:t>- I have done some C and Python programming in the past also.</w:t>
             </w:r>
           </w:p>
           <w:p>
             <w:pPr>
-              <w:pStyle w:val="Normal"/>
-              <w:keepNext w:val="false"/>
-              <w:keepLines w:val="false"/>
-              <w:widowControl w:val="false"/>
-              <w:pBdr/>
-              <w:shd w:val="clear" w:fill="auto"/>
-              <w:spacing w:lineRule="auto" w:line="240" w:before="0" w:after="0"/>
-              <w:ind w:left="0" w:right="0" w:hanging="0"/>
-              <w:jc w:val="left"/>
-              <w:rPr>
-                <w:rFonts w:ascii="Ubuntu" w:hAnsi="Ubuntu" w:eastAsia="Ubuntu" w:cs="Ubuntu"/>
-                <w:sz w:val="24"/>
-                <w:szCs w:val="24"/>
-              </w:rPr>
+              <w:pStyle w:val="TableContents"/>
+              <w:rPr/>
             </w:pPr>
             <w:r>
-              <w:rPr>
-                <w:rFonts w:eastAsia="Ubuntu" w:cs="Ubuntu" w:ascii="Ubuntu" w:hAnsi="Ubuntu"/>
-                <w:sz w:val="24"/>
-                <w:szCs w:val="24"/>
-              </w:rPr>
-              <w:t>Shell scripting</w:t>
-            </w:r>
-          </w:p>
-          <w:p>
-            <w:pPr>
-              <w:pStyle w:val="Normal"/>
-              <w:keepNext w:val="false"/>
-              <w:keepLines w:val="false"/>
-              <w:widowControl w:val="false"/>
-              <w:pBdr/>
-              <w:shd w:val="clear" w:fill="auto"/>
-              <w:spacing w:lineRule="auto" w:line="240" w:before="0" w:after="0"/>
-              <w:ind w:left="0" w:right="0" w:hanging="0"/>
-              <w:jc w:val="left"/>
-              <w:rPr>
-                <w:rFonts w:ascii="Ubuntu" w:hAnsi="Ubuntu" w:eastAsia="Ubuntu" w:cs="Ubuntu"/>
-                <w:sz w:val="24"/>
-                <w:szCs w:val="24"/>
-              </w:rPr>
-            </w:pPr>
-            <w:r>
-              <w:rPr>
-                <w:rFonts w:eastAsia="Ubuntu" w:cs="Ubuntu" w:ascii="Ubuntu" w:hAnsi="Ubuntu"/>
-                <w:sz w:val="24"/>
-                <w:szCs w:val="24"/>
-              </w:rPr>
-              <w:t>MySQL</w:t>
-            </w:r>
-          </w:p>
-          <w:p>
-            <w:pPr>
-              <w:pStyle w:val="Normal"/>
-              <w:keepNext w:val="false"/>
-              <w:keepLines w:val="false"/>
-              <w:widowControl w:val="false"/>
-              <w:pBdr/>
-              <w:shd w:val="clear" w:fill="auto"/>
-              <w:spacing w:lineRule="auto" w:line="240" w:before="0" w:after="0"/>
-              <w:ind w:left="0" w:right="0" w:hanging="0"/>
-              <w:jc w:val="left"/>
-              <w:rPr>
-                <w:rFonts w:ascii="Ubuntu" w:hAnsi="Ubuntu" w:eastAsia="Ubuntu" w:cs="Ubuntu"/>
-                <w:sz w:val="24"/>
-                <w:szCs w:val="24"/>
-              </w:rPr>
-            </w:pPr>
-            <w:r>
-              <w:rPr>
-                <w:rFonts w:eastAsia="Ubuntu" w:cs="Ubuntu" w:ascii="Ubuntu" w:hAnsi="Ubuntu"/>
-                <w:sz w:val="24"/>
-                <w:szCs w:val="24"/>
-              </w:rPr>
-              <w:t>TDD</w:t>
+              <w:rPr/>
+              <w:t>- At the moment carrying on a project on Google Firebase (Auth, Firestore, etc.) using NodeJS.</w:t>
             </w:r>
           </w:p>
         </w:tc>
@@ -1102,42 +980,6 @@
           <w:sz w:val="24"/>
           <w:szCs w:val="24"/>
         </w:rPr>
-        <w:t>Fundamentals of C and C++</w:t>
-      </w:r>
-    </w:p>
-    <w:p>
-      <w:pPr>
-        <w:pStyle w:val="Normal"/>
-        <w:rPr>
-          <w:rFonts w:ascii="Ubuntu" w:hAnsi="Ubuntu" w:eastAsia="Ubuntu" w:cs="Ubuntu"/>
-          <w:sz w:val="24"/>
-          <w:szCs w:val="24"/>
-        </w:rPr>
-      </w:pPr>
-      <w:r>
-        <w:rPr>
-          <w:rFonts w:eastAsia="Ubuntu" w:cs="Ubuntu" w:ascii="Ubuntu" w:hAnsi="Ubuntu"/>
-          <w:sz w:val="24"/>
-          <w:szCs w:val="24"/>
-        </w:rPr>
-        <w:t>I also have done somethings in Python and NodeJS</w:t>
-      </w:r>
-    </w:p>
-    <w:p>
-      <w:pPr>
-        <w:pStyle w:val="Normal"/>
-        <w:rPr>
-          <w:rFonts w:ascii="Ubuntu" w:hAnsi="Ubuntu" w:eastAsia="Ubuntu" w:cs="Ubuntu"/>
-          <w:sz w:val="24"/>
-          <w:szCs w:val="24"/>
-        </w:rPr>
-      </w:pPr>
-      <w:r>
-        <w:rPr>
-          <w:rFonts w:eastAsia="Ubuntu" w:cs="Ubuntu" w:ascii="Ubuntu" w:hAnsi="Ubuntu"/>
-          <w:sz w:val="24"/>
-          <w:szCs w:val="24"/>
-        </w:rPr>
       </w:r>
     </w:p>
     <w:p>
@@ -1191,7 +1033,87 @@
           <w:sz w:val="24"/>
           <w:szCs w:val="24"/>
         </w:rPr>
-        <w:t>Since 2019 I am working as a senior PHP developer at Tradebyte GmbH, located in Germany.</w:t>
+        <w:t xml:space="preserve">Since 2019 I am working as a senior PHP developer at Tradebyte GmbH </w:t>
+      </w:r>
+      <w:r>
+        <w:rPr>
+          <w:rFonts w:eastAsia="Ubuntu" w:cs="Ubuntu" w:ascii="Ubuntu" w:hAnsi="Ubuntu"/>
+          <w:sz w:val="24"/>
+          <w:szCs w:val="24"/>
+        </w:rPr>
+        <w:t>(Zalando)</w:t>
+      </w:r>
+      <w:r>
+        <w:rPr>
+          <w:rFonts w:eastAsia="Ubuntu" w:cs="Ubuntu" w:ascii="Ubuntu" w:hAnsi="Ubuntu"/>
+          <w:sz w:val="24"/>
+          <w:szCs w:val="24"/>
+        </w:rPr>
+        <w:t>, located in Germany.</w:t>
+      </w:r>
+    </w:p>
+    <w:p>
+      <w:pPr>
+        <w:pStyle w:val="Normal"/>
+        <w:rPr>
+          <w:rFonts w:ascii="Ubuntu" w:hAnsi="Ubuntu" w:eastAsia="Ubuntu" w:cs="Ubuntu"/>
+          <w:sz w:val="24"/>
+          <w:szCs w:val="24"/>
+        </w:rPr>
+      </w:pPr>
+      <w:r>
+        <w:rPr/>
+      </w:r>
+    </w:p>
+    <w:p>
+      <w:pPr>
+        <w:pStyle w:val="Normal"/>
+        <w:rPr/>
+      </w:pPr>
+      <w:r>
+        <w:rPr>
+          <w:rFonts w:eastAsia="Ubuntu" w:cs="Ubuntu" w:ascii="Ubuntu" w:hAnsi="Ubuntu"/>
+          <w:sz w:val="24"/>
+          <w:szCs w:val="24"/>
+        </w:rPr>
+        <w:t>I am also open to have a talk about my current and previous jobs.</w:t>
+      </w:r>
+    </w:p>
+    <w:p>
+      <w:pPr>
+        <w:pStyle w:val="Normal"/>
+        <w:rPr>
+          <w:rFonts w:ascii="Ubuntu" w:hAnsi="Ubuntu" w:eastAsia="Ubuntu" w:cs="Ubuntu"/>
+          <w:sz w:val="24"/>
+          <w:szCs w:val="24"/>
+        </w:rPr>
+      </w:pPr>
+      <w:r>
+        <w:rPr/>
+      </w:r>
+    </w:p>
+    <w:p>
+      <w:pPr>
+        <w:pStyle w:val="Normal"/>
+        <w:rPr/>
+      </w:pPr>
+      <w:r>
+        <w:rPr>
+          <w:rFonts w:eastAsia="Ubuntu" w:cs="Ubuntu" w:ascii="Ubuntu" w:hAnsi="Ubuntu"/>
+          <w:sz w:val="24"/>
+          <w:szCs w:val="24"/>
+        </w:rPr>
+        <w:t xml:space="preserve">More details can be found in my website </w:t>
+      </w:r>
+      <w:r>
+        <w:rPr>
+          <w:rFonts w:eastAsia="Ubuntu" w:cs="Ubuntu" w:ascii="Ubuntu" w:hAnsi="Ubuntu"/>
+          <w:b/>
+          <w:bCs/>
+          <w:sz w:val="24"/>
+          <w:szCs w:val="24"/>
+        </w:rPr>
+        <w:t>http://juan-morales.github.io</w:t>
       </w:r>
     </w:p>
     <w:sectPr>
@@ -1222,6 +1144,7 @@
         <w:rFonts w:ascii="Wingdings" w:hAnsi="Wingdings" w:cs="Wingdings" w:hint="default"/>
         <w:sz w:val="24"/>
         <w:u w:val="none"/>
+        <w:rFonts w:cs="Wingdings"/>
       </w:rPr>
     </w:lvl>
     <w:lvl w:ilvl="1">
@@ -1235,6 +1158,7 @@
       <w:rPr>
         <w:rFonts w:ascii="Wingdings 2" w:hAnsi="Wingdings 2" w:cs="Wingdings 2" w:hint="default"/>
         <w:u w:val="none"/>
+        <w:rFonts w:cs="Wingdings 2"/>
       </w:rPr>
     </w:lvl>
     <w:lvl w:ilvl="2">
@@ -1248,6 +1172,7 @@
       <w:rPr>
         <w:rFonts w:ascii="OpenSymbol" w:hAnsi="OpenSymbol" w:cs="OpenSymbol" w:hint="default"/>
         <w:u w:val="none"/>
+        <w:rFonts w:cs="OpenSymbol"/>
       </w:rPr>
     </w:lvl>
     <w:lvl w:ilvl="3">
@@ -1261,6 +1186,7 @@
       <w:rPr>
         <w:rFonts w:ascii="Wingdings" w:hAnsi="Wingdings" w:cs="Wingdings" w:hint="default"/>
         <w:u w:val="none"/>
+        <w:rFonts w:cs="Wingdings"/>
       </w:rPr>
     </w:lvl>
     <w:lvl w:ilvl="4">
@@ -1274,6 +1200,7 @@
       <w:rPr>
         <w:rFonts w:ascii="Wingdings 2" w:hAnsi="Wingdings 2" w:cs="Wingdings 2" w:hint="default"/>
         <w:u w:val="none"/>
+        <w:rFonts w:cs="Wingdings 2"/>
       </w:rPr>
     </w:lvl>
     <w:lvl w:ilvl="5">
@@ -1287,6 +1214,7 @@
       <w:rPr>
         <w:rFonts w:ascii="OpenSymbol" w:hAnsi="OpenSymbol" w:cs="OpenSymbol" w:hint="default"/>
         <w:u w:val="none"/>
+        <w:rFonts w:cs="OpenSymbol"/>
       </w:rPr>
     </w:lvl>
     <w:lvl w:ilvl="6">
@@ -1300,6 +1228,7 @@
       <w:rPr>
         <w:rFonts w:ascii="Wingdings" w:hAnsi="Wingdings" w:cs="Wingdings" w:hint="default"/>
         <w:u w:val="none"/>
+        <w:rFonts w:cs="Wingdings"/>
       </w:rPr>
     </w:lvl>
     <w:lvl w:ilvl="7">
@@ -1313,6 +1242,7 @@
       <w:rPr>
         <w:rFonts w:ascii="Wingdings 2" w:hAnsi="Wingdings 2" w:cs="Wingdings 2" w:hint="default"/>
         <w:u w:val="none"/>
+        <w:rFonts w:cs="Wingdings 2"/>
       </w:rPr>
     </w:lvl>
     <w:lvl w:ilvl="8">
@@ -1326,6 +1256,7 @@
       <w:rPr>
         <w:rFonts w:ascii="OpenSymbol" w:hAnsi="OpenSymbol" w:cs="OpenSymbol" w:hint="default"/>
         <w:u w:val="none"/>
+        <w:rFonts w:cs="OpenSymbol"/>
       </w:rPr>
     </w:lvl>
   </w:abstractNum>
@@ -1436,7 +1367,6 @@
     <w:rPrDefault>
       <w:rPr>
         <w:rFonts w:ascii="Arial" w:hAnsi="Arial" w:eastAsia="Arial" w:cs="Arial"/>
-        <w:sz w:val="22"/>
         <w:szCs w:val="22"/>
         <w:lang w:val="en" w:eastAsia="zh-CN" w:bidi="hi-IN"/>
       </w:rPr>
@@ -1450,7 +1380,9 @@
     <w:qFormat/>
     <w:pPr>
       <w:widowControl w:val="false"/>
+      <w:bidi w:val="0"/>
       <w:spacing w:lineRule="auto" w:line="276"/>
+      <w:jc w:val="left"/>
     </w:pPr>
     <w:rPr>
       <w:rFonts w:ascii="Arial" w:hAnsi="Arial" w:eastAsia="Arial" w:cs="Arial"/>
@@ -1463,99 +1395,119 @@
   </w:style>
   <w:style w:type="paragraph" w:styleId="Heading1">
     <w:name w:val="Heading 1"/>
-    <w:basedOn w:val="Normal1"/>
     <w:next w:val="Normal"/>
     <w:qFormat/>
     <w:pPr>
       <w:keepNext w:val="true"/>
       <w:keepLines/>
+      <w:widowControl w:val="false"/>
       <w:spacing w:lineRule="auto" w:line="240" w:before="400" w:after="120"/>
     </w:pPr>
     <w:rPr>
+      <w:rFonts w:ascii="Arial" w:hAnsi="Arial" w:eastAsia="Arial" w:cs="Arial"/>
+      <w:color w:val="auto"/>
+      <w:kern w:val="0"/>
       <w:sz w:val="40"/>
       <w:szCs w:val="40"/>
+      <w:lang w:val="en" w:eastAsia="zh-CN" w:bidi="hi-IN"/>
     </w:rPr>
   </w:style>
   <w:style w:type="paragraph" w:styleId="Heading2">
     <w:name w:val="Heading 2"/>
-    <w:basedOn w:val="Normal1"/>
     <w:next w:val="Normal"/>
     <w:qFormat/>
     <w:pPr>
       <w:keepNext w:val="true"/>
       <w:keepLines/>
+      <w:widowControl w:val="false"/>
       <w:spacing w:lineRule="auto" w:line="240" w:before="360" w:after="120"/>
     </w:pPr>
     <w:rPr>
+      <w:rFonts w:ascii="Arial" w:hAnsi="Arial" w:eastAsia="Arial" w:cs="Arial"/>
       <w:b w:val="false"/>
+      <w:color w:val="auto"/>
+      <w:kern w:val="0"/>
       <w:sz w:val="32"/>
       <w:szCs w:val="32"/>
+      <w:lang w:val="en" w:eastAsia="zh-CN" w:bidi="hi-IN"/>
     </w:rPr>
   </w:style>
   <w:style w:type="paragraph" w:styleId="Heading3">
     <w:name w:val="Heading 3"/>
-    <w:basedOn w:val="Normal1"/>
     <w:next w:val="Normal"/>
     <w:qFormat/>
     <w:pPr>
       <w:keepNext w:val="true"/>
       <w:keepLines/>
+      <w:widowControl w:val="false"/>
       <w:spacing w:lineRule="auto" w:line="240" w:before="320" w:after="80"/>
     </w:pPr>
     <w:rPr>
+      <w:rFonts w:ascii="Arial" w:hAnsi="Arial" w:eastAsia="Arial" w:cs="Arial"/>
       <w:b w:val="false"/>
       <w:color w:val="434343"/>
+      <w:kern w:val="0"/>
       <w:sz w:val="28"/>
       <w:szCs w:val="28"/>
+      <w:lang w:val="en" w:eastAsia="zh-CN" w:bidi="hi-IN"/>
     </w:rPr>
   </w:style>
   <w:style w:type="paragraph" w:styleId="Heading4">
     <w:name w:val="Heading 4"/>
-    <w:basedOn w:val="Normal1"/>
     <w:next w:val="Normal"/>
     <w:qFormat/>
     <w:pPr>
       <w:keepNext w:val="true"/>
       <w:keepLines/>
+      <w:widowControl w:val="false"/>
       <w:spacing w:lineRule="auto" w:line="240" w:before="280" w:after="80"/>
     </w:pPr>
     <w:rPr>
+      <w:rFonts w:ascii="Arial" w:hAnsi="Arial" w:eastAsia="Arial" w:cs="Arial"/>
       <w:color w:val="666666"/>
+      <w:kern w:val="0"/>
       <w:sz w:val="24"/>
       <w:szCs w:val="24"/>
+      <w:lang w:val="en" w:eastAsia="zh-CN" w:bidi="hi-IN"/>
     </w:rPr>
   </w:style>
   <w:style w:type="paragraph" w:styleId="Heading5">
     <w:name w:val="Heading 5"/>
-    <w:basedOn w:val="Normal1"/>
     <w:next w:val="Normal"/>
     <w:qFormat/>
     <w:pPr>
       <w:keepNext w:val="true"/>
       <w:keepLines/>
+      <w:widowControl w:val="false"/>
       <w:spacing w:lineRule="auto" w:line="240" w:before="240" w:after="80"/>
     </w:pPr>
     <w:rPr>
+      <w:rFonts w:ascii="Arial" w:hAnsi="Arial" w:eastAsia="Arial" w:cs="Arial"/>
       <w:color w:val="666666"/>
+      <w:kern w:val="0"/>
       <w:sz w:val="22"/>
       <w:szCs w:val="22"/>
+      <w:lang w:val="en" w:eastAsia="zh-CN" w:bidi="hi-IN"/>
     </w:rPr>
   </w:style>
   <w:style w:type="paragraph" w:styleId="Heading6">
     <w:name w:val="Heading 6"/>
-    <w:basedOn w:val="Normal1"/>
     <w:next w:val="Normal"/>
     <w:qFormat/>
     <w:pPr>
       <w:keepNext w:val="true"/>
       <w:keepLines/>
+      <w:widowControl w:val="false"/>
       <w:spacing w:lineRule="auto" w:line="240" w:before="240" w:after="80"/>
     </w:pPr>
     <w:rPr>
+      <w:rFonts w:ascii="Arial" w:hAnsi="Arial" w:eastAsia="Arial" w:cs="Arial"/>
       <w:i/>
       <w:color w:val="666666"/>
+      <w:kern w:val="0"/>
       <w:sz w:val="22"/>
       <w:szCs w:val="22"/>
+      <w:lang w:val="en" w:eastAsia="zh-CN" w:bidi="hi-IN"/>
     </w:rPr>
   </w:style>
   <w:style w:type="character" w:styleId="ListLabel1">
@@ -1640,6 +1592,90 @@
       <w:color w:val="000080"/>
       <w:u w:val="single"/>
       <w:lang w:val="zxx" w:eastAsia="zxx" w:bidi="zxx"/>
+    </w:rPr>
+  </w:style>
+  <w:style w:type="character" w:styleId="ListLabel11">
+    <w:name w:val="ListLabel 11"/>
+    <w:qFormat/>
+    <w:rPr>
+      <w:rFonts w:ascii="Ubuntu" w:hAnsi="Ubuntu" w:cs="Wingdings"/>
+      <w:sz w:val="24"/>
+      <w:u w:val="none"/>
+    </w:rPr>
+  </w:style>
+  <w:style w:type="character" w:styleId="ListLabel12">
+    <w:name w:val="ListLabel 12"/>
+    <w:qFormat/>
+    <w:rPr>
+      <w:rFonts w:cs="Wingdings 2"/>
+      <w:u w:val="none"/>
+    </w:rPr>
+  </w:style>
+  <w:style w:type="character" w:styleId="ListLabel13">
+    <w:name w:val="ListLabel 13"/>
+    <w:qFormat/>
+    <w:rPr>
+      <w:rFonts w:cs="OpenSymbol"/>
+      <w:u w:val="none"/>
+    </w:rPr>
+  </w:style>
+  <w:style w:type="character" w:styleId="ListLabel14">
+    <w:name w:val="ListLabel 14"/>
+    <w:qFormat/>
+    <w:rPr>
+      <w:rFonts w:cs="Wingdings"/>
+      <w:u w:val="none"/>
+    </w:rPr>
+  </w:style>
+  <w:style w:type="character" w:styleId="ListLabel15">
+    <w:name w:val="ListLabel 15"/>
+    <w:qFormat/>
+    <w:rPr>
+      <w:rFonts w:cs="Wingdings 2"/>
+      <w:u w:val="none"/>
+    </w:rPr>
+  </w:style>
+  <w:style w:type="character" w:styleId="ListLabel16">
+    <w:name w:val="ListLabel 16"/>
+    <w:qFormat/>
+    <w:rPr>
+      <w:rFonts w:cs="OpenSymbol"/>
+      <w:u w:val="none"/>
+    </w:rPr>
+  </w:style>
+  <w:style w:type="character" w:styleId="ListLabel17">
+    <w:name w:val="ListLabel 17"/>
+    <w:qFormat/>
+    <w:rPr>
+      <w:rFonts w:cs="Wingdings"/>
+      <w:u w:val="none"/>
+    </w:rPr>
+  </w:style>
+  <w:style w:type="character" w:styleId="ListLabel18">
+    <w:name w:val="ListLabel 18"/>
+    <w:qFormat/>
+    <w:rPr>
+      <w:rFonts w:cs="Wingdings 2"/>
+      <w:u w:val="none"/>
+    </w:rPr>
+  </w:style>
+  <w:style w:type="character" w:styleId="ListLabel19">
+    <w:name w:val="ListLabel 19"/>
+    <w:qFormat/>
+    <w:rPr>
+      <w:rFonts w:cs="OpenSymbol"/>
+      <w:u w:val="none"/>
+    </w:rPr>
+  </w:style>
+  <w:style w:type="character" w:styleId="ListLabel20">
+    <w:name w:val="ListLabel 20"/>
+    <w:qFormat/>
+    <w:rPr>
+      <w:rFonts w:ascii="Ubuntu" w:hAnsi="Ubuntu" w:eastAsia="Ubuntu" w:cs="Ubuntu"/>
+      <w:color w:val="1155CC"/>
+      <w:sz w:val="24"/>
+      <w:szCs w:val="24"/>
+      <w:u w:val="single"/>
     </w:rPr>
   </w:style>
   <w:style w:type="paragraph" w:styleId="Heading">
@@ -1700,7 +1736,7 @@
       <w:rFonts w:cs="Lohit Devanagari"/>
     </w:rPr>
   </w:style>
-  <w:style w:type="paragraph" w:styleId="Normal1" w:default="1">
+  <w:style w:type="paragraph" w:styleId="LOnormal" w:default="1">
     <w:name w:val="LO-normal"/>
     <w:qFormat/>
     <w:pPr>
@@ -1719,7 +1755,7 @@
   </w:style>
   <w:style w:type="paragraph" w:styleId="Title">
     <w:name w:val="Title"/>
-    <w:basedOn w:val="Normal1"/>
+    <w:basedOn w:val="LOnormal"/>
     <w:next w:val="Normal"/>
     <w:qFormat/>
     <w:pPr>
@@ -1734,7 +1770,7 @@
   </w:style>
   <w:style w:type="paragraph" w:styleId="Subtitle">
     <w:name w:val="Subtitle"/>
-    <w:basedOn w:val="Normal1"/>
+    <w:basedOn w:val="LOnormal"/>
     <w:next w:val="Normal"/>
     <w:qFormat/>
     <w:pPr>
@@ -1749,6 +1785,15 @@
       <w:sz w:val="30"/>
       <w:szCs w:val="30"/>
     </w:rPr>
+  </w:style>
+  <w:style w:type="paragraph" w:styleId="TableContents">
+    <w:name w:val="Table Contents"/>
+    <w:basedOn w:val="Normal"/>
+    <w:qFormat/>
+    <w:pPr>
+      <w:suppressLineNumbers/>
+    </w:pPr>
+    <w:rPr/>
   </w:style>
   <w:style w:type="table" w:default="1" w:styleId="TableNormal">
     <w:name w:val="Table Normal"/>

</xml_diff>